<commit_message>
[Fix] api 문서 수정
</commit_message>
<xml_diff>
--- a/api.docx
+++ b/api.docx
@@ -5,7 +5,6 @@
     <w:p>
       <w:pPr>
         <w:rPr>
-          <w:rFonts w:hint="eastAsia"/>
           <w:lang w:eastAsia="ko-KR"/>
         </w:rPr>
       </w:pPr>
@@ -118,10 +117,10 @@
             <w:pPr>
               <w:jc w:val="center"/>
               <w:rPr>
-                <w:rFonts w:hint="eastAsia"/>
-                <w:lang w:eastAsia="ko-KR"/>
-              </w:rPr>
-            </w:pPr>
+                <w:lang w:eastAsia="ko-KR"/>
+              </w:rPr>
+            </w:pPr>
+            <w:proofErr w:type="spellStart"/>
             <w:r>
               <w:rPr>
                 <w:rFonts w:hint="eastAsia"/>
@@ -135,6 +134,7 @@
               </w:rPr>
               <w:t>rl</w:t>
             </w:r>
+            <w:proofErr w:type="spellEnd"/>
           </w:p>
         </w:tc>
         <w:tc>
@@ -165,7 +165,6 @@
             <w:pPr>
               <w:jc w:val="center"/>
               <w:rPr>
-                <w:rFonts w:hint="eastAsia"/>
                 <w:lang w:eastAsia="ko-KR"/>
               </w:rPr>
             </w:pPr>
@@ -185,7 +184,6 @@
             <w:pPr>
               <w:jc w:val="center"/>
               <w:rPr>
-                <w:rFonts w:hint="eastAsia"/>
                 <w:lang w:eastAsia="ko-KR"/>
               </w:rPr>
             </w:pPr>
@@ -214,7 +212,6 @@
             <w:pPr>
               <w:jc w:val="center"/>
               <w:rPr>
-                <w:rFonts w:hint="eastAsia"/>
                 <w:lang w:eastAsia="ko-KR"/>
               </w:rPr>
             </w:pPr>
@@ -234,7 +231,6 @@
             <w:pPr>
               <w:jc w:val="center"/>
               <w:rPr>
-                <w:rFonts w:hint="eastAsia"/>
                 <w:lang w:eastAsia="ko-KR"/>
               </w:rPr>
             </w:pPr>
@@ -248,7 +244,6 @@
             <w:pPr>
               <w:jc w:val="center"/>
               <w:rPr>
-                <w:rFonts w:hint="eastAsia"/>
                 <w:lang w:eastAsia="ko-KR"/>
               </w:rPr>
             </w:pPr>
@@ -274,8 +269,16 @@
               <w:rPr>
                 <w:lang w:eastAsia="ko-KR"/>
               </w:rPr>
-              <w:t xml:space="preserve"> model</w:t>
-            </w:r>
+              <w:t xml:space="preserve"> </w:t>
+            </w:r>
+            <w:proofErr w:type="spellStart"/>
+            <w:r>
+              <w:rPr>
+                <w:lang w:eastAsia="ko-KR"/>
+              </w:rPr>
+              <w:t>model</w:t>
+            </w:r>
+            <w:proofErr w:type="spellEnd"/>
           </w:p>
         </w:tc>
         <w:tc>
@@ -286,7 +289,6 @@
             <w:pPr>
               <w:jc w:val="center"/>
               <w:rPr>
-                <w:rFonts w:hint="eastAsia"/>
                 <w:lang w:eastAsia="ko-KR"/>
               </w:rPr>
             </w:pPr>
@@ -309,10 +311,10 @@
             <w:pPr>
               <w:jc w:val="center"/>
               <w:rPr>
-                <w:rFonts w:hint="eastAsia"/>
-                <w:lang w:eastAsia="ko-KR"/>
-              </w:rPr>
-            </w:pPr>
+                <w:lang w:eastAsia="ko-KR"/>
+              </w:rPr>
+            </w:pPr>
+            <w:proofErr w:type="spellStart"/>
             <w:r>
               <w:rPr>
                 <w:rFonts w:hint="eastAsia"/>
@@ -326,6 +328,7 @@
               </w:rPr>
               <w:t>dCheck</w:t>
             </w:r>
+            <w:proofErr w:type="spellEnd"/>
           </w:p>
         </w:tc>
         <w:tc>
@@ -336,7 +339,6 @@
             <w:pPr>
               <w:jc w:val="center"/>
               <w:rPr>
-                <w:rFonts w:hint="eastAsia"/>
                 <w:lang w:eastAsia="ko-KR"/>
               </w:rPr>
             </w:pPr>
@@ -419,7 +421,6 @@
             <w:pPr>
               <w:jc w:val="center"/>
               <w:rPr>
-                <w:rFonts w:hint="eastAsia"/>
                 <w:lang w:eastAsia="ko-KR"/>
               </w:rPr>
             </w:pPr>
@@ -618,7 +619,6 @@
             <w:pPr>
               <w:jc w:val="center"/>
               <w:rPr>
-                <w:rFonts w:hint="eastAsia"/>
                 <w:lang w:eastAsia="ko-KR"/>
               </w:rPr>
             </w:pPr>
@@ -682,16 +682,17 @@
             <w:pPr>
               <w:jc w:val="center"/>
               <w:rPr>
-                <w:rFonts w:hint="eastAsia"/>
-                <w:lang w:eastAsia="ko-KR"/>
-              </w:rPr>
-            </w:pPr>
+                <w:lang w:eastAsia="ko-KR"/>
+              </w:rPr>
+            </w:pPr>
+            <w:proofErr w:type="spellStart"/>
             <w:r>
               <w:rPr>
                 <w:lang w:eastAsia="ko-KR"/>
               </w:rPr>
               <w:t>nickNameCheck</w:t>
             </w:r>
+            <w:proofErr w:type="spellEnd"/>
           </w:p>
         </w:tc>
         <w:tc>
@@ -702,7 +703,6 @@
             <w:pPr>
               <w:jc w:val="center"/>
               <w:rPr>
-                <w:rFonts w:hint="eastAsia"/>
                 <w:lang w:eastAsia="ko-KR"/>
               </w:rPr>
             </w:pPr>
@@ -779,7 +779,6 @@
             <w:pPr>
               <w:jc w:val="center"/>
               <w:rPr>
-                <w:rFonts w:hint="eastAsia"/>
                 <w:lang w:eastAsia="ko-KR"/>
               </w:rPr>
             </w:pPr>
@@ -789,6 +788,7 @@
               </w:rPr>
               <w:t xml:space="preserve">String </w:t>
             </w:r>
+            <w:proofErr w:type="spellStart"/>
             <w:r>
               <w:rPr>
                 <w:rFonts w:hint="eastAsia"/>
@@ -802,6 +802,7 @@
               </w:rPr>
               <w:t>ickName</w:t>
             </w:r>
+            <w:proofErr w:type="spellEnd"/>
           </w:p>
         </w:tc>
         <w:tc>
@@ -978,7 +979,6 @@
             <w:pPr>
               <w:jc w:val="center"/>
               <w:rPr>
-                <w:rFonts w:hint="eastAsia"/>
                 <w:lang w:eastAsia="ko-KR"/>
               </w:rPr>
             </w:pPr>
@@ -1042,7 +1042,6 @@
             <w:pPr>
               <w:jc w:val="center"/>
               <w:rPr>
-                <w:rFonts w:hint="eastAsia"/>
                 <w:lang w:eastAsia="ko-KR"/>
               </w:rPr>
             </w:pPr>
@@ -1056,7 +1055,6 @@
             <w:pPr>
               <w:jc w:val="center"/>
               <w:rPr>
-                <w:rFonts w:hint="eastAsia"/>
                 <w:lang w:eastAsia="ko-KR"/>
               </w:rPr>
             </w:pPr>
@@ -1070,7 +1068,6 @@
             <w:pPr>
               <w:jc w:val="center"/>
               <w:rPr>
-                <w:rFonts w:hint="eastAsia"/>
                 <w:lang w:eastAsia="ko-KR"/>
               </w:rPr>
             </w:pPr>
@@ -1084,7 +1081,6 @@
             <w:pPr>
               <w:jc w:val="center"/>
               <w:rPr>
-                <w:rFonts w:hint="eastAsia"/>
                 <w:lang w:eastAsia="ko-KR"/>
               </w:rPr>
             </w:pPr>
@@ -1100,10 +1096,10 @@
             <w:pPr>
               <w:jc w:val="center"/>
               <w:rPr>
-                <w:rFonts w:hint="eastAsia"/>
-                <w:lang w:eastAsia="ko-KR"/>
-              </w:rPr>
-            </w:pPr>
+                <w:lang w:eastAsia="ko-KR"/>
+              </w:rPr>
+            </w:pPr>
+            <w:proofErr w:type="spellStart"/>
             <w:r>
               <w:rPr>
                 <w:rFonts w:hint="eastAsia"/>
@@ -1117,6 +1113,7 @@
               </w:rPr>
               <w:t>honeNoCheck</w:t>
             </w:r>
+            <w:proofErr w:type="spellEnd"/>
           </w:p>
         </w:tc>
         <w:tc>
@@ -1127,7 +1124,6 @@
             <w:pPr>
               <w:jc w:val="center"/>
               <w:rPr>
-                <w:rFonts w:hint="eastAsia"/>
                 <w:lang w:eastAsia="ko-KR"/>
               </w:rPr>
             </w:pPr>
@@ -1148,8 +1144,16 @@
               <w:rPr>
                 <w:lang w:eastAsia="ko-KR"/>
               </w:rPr>
-              <w:t>String phoneNo</w:t>
-            </w:r>
+              <w:t xml:space="preserve">String </w:t>
+            </w:r>
+            <w:proofErr w:type="spellStart"/>
+            <w:r>
+              <w:rPr>
+                <w:lang w:eastAsia="ko-KR"/>
+              </w:rPr>
+              <w:t>phoneNo</w:t>
+            </w:r>
+            <w:proofErr w:type="spellEnd"/>
           </w:p>
         </w:tc>
         <w:tc>
@@ -1244,6 +1248,7 @@
               </w:rPr>
               <w:t xml:space="preserve"> </w:t>
             </w:r>
+            <w:proofErr w:type="spellStart"/>
             <w:r>
               <w:rPr>
                 <w:rFonts w:hint="eastAsia"/>
@@ -1251,6 +1256,7 @@
               </w:rPr>
               <w:t>폰번호가</w:t>
             </w:r>
+            <w:proofErr w:type="spellEnd"/>
             <w:r>
               <w:rPr>
                 <w:rFonts w:hint="eastAsia"/>
@@ -1316,7 +1322,6 @@
               <w:ind w:leftChars="0"/>
               <w:jc w:val="center"/>
               <w:rPr>
-                <w:rFonts w:hint="eastAsia"/>
                 <w:lang w:eastAsia="ko-KR"/>
               </w:rPr>
             </w:pPr>
@@ -1352,10 +1357,10 @@
             <w:pPr>
               <w:jc w:val="center"/>
               <w:rPr>
-                <w:rFonts w:hint="eastAsia"/>
-                <w:lang w:eastAsia="ko-KR"/>
-              </w:rPr>
-            </w:pPr>
+                <w:lang w:eastAsia="ko-KR"/>
+              </w:rPr>
+            </w:pPr>
+            <w:proofErr w:type="spellStart"/>
             <w:r>
               <w:rPr>
                 <w:rFonts w:hint="eastAsia"/>
@@ -1369,6 +1374,7 @@
               </w:rPr>
               <w:t>astCheck</w:t>
             </w:r>
+            <w:proofErr w:type="spellEnd"/>
           </w:p>
         </w:tc>
         <w:tc>
@@ -1379,7 +1385,6 @@
             <w:pPr>
               <w:jc w:val="center"/>
               <w:rPr>
-                <w:rFonts w:hint="eastAsia"/>
                 <w:lang w:eastAsia="ko-KR"/>
               </w:rPr>
             </w:pPr>
@@ -1393,7 +1398,6 @@
             <w:pPr>
               <w:jc w:val="center"/>
               <w:rPr>
-                <w:rFonts w:hint="eastAsia"/>
                 <w:lang w:eastAsia="ko-KR"/>
               </w:rPr>
             </w:pPr>
@@ -1408,8 +1412,16 @@
               <w:rPr>
                 <w:lang w:eastAsia="ko-KR"/>
               </w:rPr>
-              <w:t>tring finalCheck</w:t>
-            </w:r>
+              <w:t xml:space="preserve">tring </w:t>
+            </w:r>
+            <w:proofErr w:type="spellStart"/>
+            <w:r>
+              <w:rPr>
+                <w:lang w:eastAsia="ko-KR"/>
+              </w:rPr>
+              <w:t>finalCheck</w:t>
+            </w:r>
+            <w:proofErr w:type="spellEnd"/>
           </w:p>
         </w:tc>
         <w:tc>
@@ -1469,7 +1481,6 @@
             <w:pPr>
               <w:jc w:val="center"/>
               <w:rPr>
-                <w:rFonts w:hint="eastAsia"/>
                 <w:lang w:eastAsia="ko-KR"/>
               </w:rPr>
             </w:pPr>
@@ -1532,7 +1543,6 @@
             <w:pPr>
               <w:jc w:val="center"/>
               <w:rPr>
-                <w:rFonts w:hint="eastAsia"/>
                 <w:lang w:eastAsia="ko-KR"/>
               </w:rPr>
             </w:pPr>
@@ -1552,7 +1562,6 @@
             <w:pPr>
               <w:jc w:val="center"/>
               <w:rPr>
-                <w:rFonts w:hint="eastAsia"/>
                 <w:lang w:eastAsia="ko-KR"/>
               </w:rPr>
             </w:pPr>
@@ -1622,16 +1631,51 @@
             <w:pPr>
               <w:jc w:val="center"/>
               <w:rPr>
-                <w:rFonts w:hint="eastAsia"/>
-                <w:lang w:eastAsia="ko-KR"/>
-              </w:rPr>
-            </w:pPr>
-            <w:r>
-              <w:rPr>
-                <w:lang w:eastAsia="ko-KR"/>
-              </w:rPr>
-              <w:t>String email, String phoneNo, Member member, Model model</w:t>
-            </w:r>
+                <w:lang w:eastAsia="ko-KR"/>
+              </w:rPr>
+            </w:pPr>
+            <w:r>
+              <w:rPr>
+                <w:lang w:eastAsia="ko-KR"/>
+              </w:rPr>
+              <w:t xml:space="preserve">String email, String </w:t>
+            </w:r>
+            <w:proofErr w:type="spellStart"/>
+            <w:r>
+              <w:rPr>
+                <w:lang w:eastAsia="ko-KR"/>
+              </w:rPr>
+              <w:t>phoneNo</w:t>
+            </w:r>
+            <w:proofErr w:type="spellEnd"/>
+            <w:r>
+              <w:rPr>
+                <w:lang w:eastAsia="ko-KR"/>
+              </w:rPr>
+              <w:t xml:space="preserve">, Member </w:t>
+            </w:r>
+            <w:proofErr w:type="spellStart"/>
+            <w:r>
+              <w:rPr>
+                <w:lang w:eastAsia="ko-KR"/>
+              </w:rPr>
+              <w:t>member</w:t>
+            </w:r>
+            <w:proofErr w:type="spellEnd"/>
+            <w:r>
+              <w:rPr>
+                <w:lang w:eastAsia="ko-KR"/>
+              </w:rPr>
+              <w:t xml:space="preserve">, Model </w:t>
+            </w:r>
+            <w:proofErr w:type="spellStart"/>
+            <w:r>
+              <w:rPr>
+                <w:lang w:eastAsia="ko-KR"/>
+              </w:rPr>
+              <w:t>model</w:t>
+            </w:r>
+            <w:proofErr w:type="spellEnd"/>
           </w:p>
         </w:tc>
         <w:tc>
@@ -1642,10 +1686,10 @@
             <w:pPr>
               <w:jc w:val="center"/>
               <w:rPr>
-                <w:rFonts w:hint="eastAsia"/>
-                <w:lang w:eastAsia="ko-KR"/>
-              </w:rPr>
-            </w:pPr>
+                <w:lang w:eastAsia="ko-KR"/>
+              </w:rPr>
+            </w:pPr>
+            <w:proofErr w:type="gramStart"/>
             <w:r>
               <w:rPr>
                 <w:rFonts w:hint="eastAsia"/>
@@ -1660,13 +1704,15 @@
               </w:rPr>
               <w:t>가입정보가</w:t>
             </w:r>
-            <w:r>
-              <w:rPr>
-                <w:rFonts w:hint="eastAsia"/>
-                <w:lang w:eastAsia="ko-KR"/>
-              </w:rPr>
-              <w:t xml:space="preserve"> </w:t>
-            </w:r>
+            <w:proofErr w:type="gramEnd"/>
+            <w:r>
+              <w:rPr>
+                <w:rFonts w:hint="eastAsia"/>
+                <w:lang w:eastAsia="ko-KR"/>
+              </w:rPr>
+              <w:t xml:space="preserve"> </w:t>
+            </w:r>
+            <w:proofErr w:type="spellStart"/>
             <w:r>
               <w:rPr>
                 <w:rFonts w:hint="eastAsia"/>
@@ -1674,6 +1720,7 @@
               </w:rPr>
               <w:t>제대로된</w:t>
             </w:r>
+            <w:proofErr w:type="spellEnd"/>
             <w:r>
               <w:rPr>
                 <w:rFonts w:hint="eastAsia"/>
@@ -1714,22 +1761,60 @@
               <w:rPr>
                 <w:lang w:eastAsia="ko-KR"/>
               </w:rPr>
-              <w:t xml:space="preserve">    if (email.length() &lt; 5 || phoneNo.length() &lt; 5) {</w:t>
-            </w:r>
-          </w:p>
-          <w:p>
-            <w:pPr>
-              <w:jc w:val="center"/>
-              <w:rPr>
-                <w:lang w:eastAsia="ko-KR"/>
-              </w:rPr>
-            </w:pPr>
-            <w:r>
-              <w:rPr>
-                <w:lang w:eastAsia="ko-KR"/>
-              </w:rPr>
-              <w:t xml:space="preserve">      return "/auth/register";</w:t>
-            </w:r>
+              <w:t xml:space="preserve">    if (</w:t>
+            </w:r>
+            <w:proofErr w:type="spellStart"/>
+            <w:proofErr w:type="gramStart"/>
+            <w:r>
+              <w:rPr>
+                <w:lang w:eastAsia="ko-KR"/>
+              </w:rPr>
+              <w:t>email.length</w:t>
+            </w:r>
+            <w:proofErr w:type="spellEnd"/>
+            <w:proofErr w:type="gramEnd"/>
+            <w:r>
+              <w:rPr>
+                <w:lang w:eastAsia="ko-KR"/>
+              </w:rPr>
+              <w:t xml:space="preserve">() &lt; 5 || </w:t>
+            </w:r>
+            <w:proofErr w:type="spellStart"/>
+            <w:r>
+              <w:rPr>
+                <w:lang w:eastAsia="ko-KR"/>
+              </w:rPr>
+              <w:t>phoneNo.length</w:t>
+            </w:r>
+            <w:proofErr w:type="spellEnd"/>
+            <w:r>
+              <w:rPr>
+                <w:lang w:eastAsia="ko-KR"/>
+              </w:rPr>
+              <w:t>() &lt; 5) {</w:t>
+            </w:r>
+          </w:p>
+          <w:p>
+            <w:pPr>
+              <w:jc w:val="center"/>
+              <w:rPr>
+                <w:lang w:eastAsia="ko-KR"/>
+              </w:rPr>
+            </w:pPr>
+            <w:r>
+              <w:rPr>
+                <w:lang w:eastAsia="ko-KR"/>
+              </w:rPr>
+              <w:t xml:space="preserve">      return "/auth/register</w:t>
+            </w:r>
+            <w:proofErr w:type="gramStart"/>
+            <w:r>
+              <w:rPr>
+                <w:lang w:eastAsia="ko-KR"/>
+              </w:rPr>
+              <w:t>";</w:t>
+            </w:r>
+            <w:proofErr w:type="gramEnd"/>
           </w:p>
           <w:p>
             <w:pPr>
@@ -1757,16 +1842,23 @@
             <w:pPr>
               <w:jc w:val="center"/>
               <w:rPr>
-                <w:rFonts w:hint="eastAsia"/>
-                <w:lang w:eastAsia="ko-KR"/>
-              </w:rPr>
-            </w:pPr>
-            <w:r>
-              <w:rPr>
-                <w:rFonts w:hint="eastAsia"/>
-                <w:lang w:eastAsia="ko-KR"/>
-              </w:rPr>
-              <w:t xml:space="preserve">    // </w:t>
+                <w:lang w:eastAsia="ko-KR"/>
+              </w:rPr>
+            </w:pPr>
+            <w:r>
+              <w:rPr>
+                <w:rFonts w:hint="eastAsia"/>
+                <w:lang w:eastAsia="ko-KR"/>
+              </w:rPr>
+              <w:t xml:space="preserve">    </w:t>
+            </w:r>
+            <w:proofErr w:type="gramStart"/>
+            <w:r>
+              <w:rPr>
+                <w:rFonts w:hint="eastAsia"/>
+                <w:lang w:eastAsia="ko-KR"/>
+              </w:rPr>
+              <w:t xml:space="preserve">// </w:t>
             </w:r>
             <w:r>
               <w:rPr>
@@ -1775,6 +1867,7 @@
               </w:rPr>
               <w:t>가입정보가</w:t>
             </w:r>
+            <w:proofErr w:type="gramEnd"/>
             <w:r>
               <w:rPr>
                 <w:rFonts w:hint="eastAsia"/>
@@ -1843,22 +1936,74 @@
               <w:rPr>
                 <w:lang w:eastAsia="ko-KR"/>
               </w:rPr>
-              <w:t xml:space="preserve">    if(memberService.join(email, phoneNo, member)) {</w:t>
-            </w:r>
-          </w:p>
-          <w:p>
-            <w:pPr>
-              <w:jc w:val="center"/>
-              <w:rPr>
-                <w:lang w:eastAsia="ko-KR"/>
-              </w:rPr>
-            </w:pPr>
-            <w:r>
-              <w:rPr>
-                <w:lang w:eastAsia="ko-KR"/>
-              </w:rPr>
-              <w:t xml:space="preserve">      return "/auth/joinResult";</w:t>
-            </w:r>
+              <w:t xml:space="preserve">    </w:t>
+            </w:r>
+            <w:proofErr w:type="gramStart"/>
+            <w:r>
+              <w:rPr>
+                <w:lang w:eastAsia="ko-KR"/>
+              </w:rPr>
+              <w:t>if(</w:t>
+            </w:r>
+            <w:proofErr w:type="spellStart"/>
+            <w:proofErr w:type="gramEnd"/>
+            <w:r>
+              <w:rPr>
+                <w:lang w:eastAsia="ko-KR"/>
+              </w:rPr>
+              <w:t>memberService.join</w:t>
+            </w:r>
+            <w:proofErr w:type="spellEnd"/>
+            <w:r>
+              <w:rPr>
+                <w:lang w:eastAsia="ko-KR"/>
+              </w:rPr>
+              <w:t xml:space="preserve">(email, </w:t>
+            </w:r>
+            <w:proofErr w:type="spellStart"/>
+            <w:r>
+              <w:rPr>
+                <w:lang w:eastAsia="ko-KR"/>
+              </w:rPr>
+              <w:t>phoneNo</w:t>
+            </w:r>
+            <w:proofErr w:type="spellEnd"/>
+            <w:r>
+              <w:rPr>
+                <w:lang w:eastAsia="ko-KR"/>
+              </w:rPr>
+              <w:t>, member)) {</w:t>
+            </w:r>
+          </w:p>
+          <w:p>
+            <w:pPr>
+              <w:jc w:val="center"/>
+              <w:rPr>
+                <w:lang w:eastAsia="ko-KR"/>
+              </w:rPr>
+            </w:pPr>
+            <w:r>
+              <w:rPr>
+                <w:lang w:eastAsia="ko-KR"/>
+              </w:rPr>
+              <w:t xml:space="preserve">      return "/auth/</w:t>
+            </w:r>
+            <w:proofErr w:type="spellStart"/>
+            <w:r>
+              <w:rPr>
+                <w:lang w:eastAsia="ko-KR"/>
+              </w:rPr>
+              <w:t>joinResult</w:t>
+            </w:r>
+            <w:proofErr w:type="spellEnd"/>
+            <w:proofErr w:type="gramStart"/>
+            <w:r>
+              <w:rPr>
+                <w:lang w:eastAsia="ko-KR"/>
+              </w:rPr>
+              <w:t>";</w:t>
+            </w:r>
+            <w:proofErr w:type="gramEnd"/>
           </w:p>
           <w:p>
             <w:pPr>
@@ -1886,16 +2031,23 @@
             <w:pPr>
               <w:jc w:val="center"/>
               <w:rPr>
-                <w:rFonts w:hint="eastAsia"/>
-                <w:lang w:eastAsia="ko-KR"/>
-              </w:rPr>
-            </w:pPr>
-            <w:r>
-              <w:rPr>
-                <w:rFonts w:hint="eastAsia"/>
-                <w:lang w:eastAsia="ko-KR"/>
-              </w:rPr>
-              <w:t xml:space="preserve">    // </w:t>
+                <w:lang w:eastAsia="ko-KR"/>
+              </w:rPr>
+            </w:pPr>
+            <w:r>
+              <w:rPr>
+                <w:rFonts w:hint="eastAsia"/>
+                <w:lang w:eastAsia="ko-KR"/>
+              </w:rPr>
+              <w:t xml:space="preserve">    </w:t>
+            </w:r>
+            <w:proofErr w:type="gramStart"/>
+            <w:r>
+              <w:rPr>
+                <w:rFonts w:hint="eastAsia"/>
+                <w:lang w:eastAsia="ko-KR"/>
+              </w:rPr>
+              <w:t xml:space="preserve">// </w:t>
             </w:r>
             <w:r>
               <w:rPr>
@@ -1904,6 +2056,7 @@
               </w:rPr>
               <w:t>이</w:t>
             </w:r>
+            <w:proofErr w:type="gramEnd"/>
             <w:r>
               <w:rPr>
                 <w:rFonts w:hint="eastAsia"/>
@@ -2042,14 +2195,43 @@
               <w:rPr>
                 <w:lang w:eastAsia="ko-KR"/>
               </w:rPr>
-              <w:t xml:space="preserve">    model.addAttribute("checkResult", "false");</w:t>
-            </w:r>
-          </w:p>
-          <w:p>
-            <w:pPr>
-              <w:jc w:val="center"/>
-              <w:rPr>
-                <w:rFonts w:hint="eastAsia"/>
+              <w:t xml:space="preserve">    </w:t>
+            </w:r>
+            <w:proofErr w:type="spellStart"/>
+            <w:proofErr w:type="gramStart"/>
+            <w:r>
+              <w:rPr>
+                <w:lang w:eastAsia="ko-KR"/>
+              </w:rPr>
+              <w:t>model.addAttribute</w:t>
+            </w:r>
+            <w:proofErr w:type="spellEnd"/>
+            <w:proofErr w:type="gramEnd"/>
+            <w:r>
+              <w:rPr>
+                <w:lang w:eastAsia="ko-KR"/>
+              </w:rPr>
+              <w:t>("</w:t>
+            </w:r>
+            <w:proofErr w:type="spellStart"/>
+            <w:r>
+              <w:rPr>
+                <w:lang w:eastAsia="ko-KR"/>
+              </w:rPr>
+              <w:t>checkResult</w:t>
+            </w:r>
+            <w:proofErr w:type="spellEnd"/>
+            <w:r>
+              <w:rPr>
+                <w:lang w:eastAsia="ko-KR"/>
+              </w:rPr>
+              <w:t>", "false");</w:t>
+            </w:r>
+          </w:p>
+          <w:p>
+            <w:pPr>
+              <w:jc w:val="center"/>
+              <w:rPr>
                 <w:lang w:eastAsia="ko-KR"/>
               </w:rPr>
             </w:pPr>
@@ -2071,7 +2253,6 @@
             <w:pPr>
               <w:jc w:val="center"/>
               <w:rPr>
-                <w:rFonts w:hint="eastAsia"/>
                 <w:lang w:eastAsia="ko-KR"/>
               </w:rPr>
             </w:pPr>
@@ -2085,7 +2266,6 @@
             <w:pPr>
               <w:jc w:val="center"/>
               <w:rPr>
-                <w:rFonts w:hint="eastAsia"/>
                 <w:lang w:eastAsia="ko-KR"/>
               </w:rPr>
             </w:pPr>
@@ -2099,7 +2279,6 @@
             <w:pPr>
               <w:jc w:val="center"/>
               <w:rPr>
-                <w:rFonts w:hint="eastAsia"/>
                 <w:lang w:eastAsia="ko-KR"/>
               </w:rPr>
             </w:pPr>
@@ -2113,7 +2292,6 @@
             <w:pPr>
               <w:jc w:val="center"/>
               <w:rPr>
-                <w:rFonts w:hint="eastAsia"/>
                 <w:lang w:eastAsia="ko-KR"/>
               </w:rPr>
             </w:pPr>
@@ -2129,7 +2307,6 @@
             <w:pPr>
               <w:jc w:val="center"/>
               <w:rPr>
-                <w:rFonts w:hint="eastAsia"/>
                 <w:lang w:eastAsia="ko-KR"/>
               </w:rPr>
             </w:pPr>
@@ -2156,7 +2333,6 @@
             <w:pPr>
               <w:jc w:val="center"/>
               <w:rPr>
-                <w:rFonts w:hint="eastAsia"/>
                 <w:lang w:eastAsia="ko-KR"/>
               </w:rPr>
             </w:pPr>
@@ -2288,7 +2464,6 @@
             <w:pPr>
               <w:jc w:val="center"/>
               <w:rPr>
-                <w:rFonts w:hint="eastAsia"/>
                 <w:lang w:eastAsia="ko-KR"/>
               </w:rPr>
             </w:pPr>
@@ -2297,7 +2472,57 @@
                 <w:lang w:eastAsia="ko-KR"/>
               </w:rPr>
               <w:lastRenderedPageBreak/>
-              <w:t xml:space="preserve">  String saveEmail,      HttpServletResponse response,          HttpSession session</w:t>
+              <w:t xml:space="preserve">  String </w:t>
+            </w:r>
+            <w:proofErr w:type="spellStart"/>
+            <w:proofErr w:type="gramStart"/>
+            <w:r>
+              <w:rPr>
+                <w:lang w:eastAsia="ko-KR"/>
+              </w:rPr>
+              <w:t>saveEmail</w:t>
+            </w:r>
+            <w:proofErr w:type="spellEnd"/>
+            <w:r>
+              <w:rPr>
+                <w:lang w:eastAsia="ko-KR"/>
+              </w:rPr>
+              <w:t xml:space="preserve">,   </w:t>
+            </w:r>
+            <w:proofErr w:type="gramEnd"/>
+            <w:r>
+              <w:rPr>
+                <w:lang w:eastAsia="ko-KR"/>
+              </w:rPr>
+              <w:t xml:space="preserve">   </w:t>
+            </w:r>
+            <w:proofErr w:type="spellStart"/>
+            <w:r>
+              <w:rPr>
+                <w:lang w:eastAsia="ko-KR"/>
+              </w:rPr>
+              <w:t>HttpServletResponse</w:t>
+            </w:r>
+            <w:proofErr w:type="spellEnd"/>
+            <w:r>
+              <w:rPr>
+                <w:lang w:eastAsia="ko-KR"/>
+              </w:rPr>
+              <w:t xml:space="preserve"> response,          </w:t>
+            </w:r>
+            <w:proofErr w:type="spellStart"/>
+            <w:r>
+              <w:rPr>
+                <w:lang w:eastAsia="ko-KR"/>
+              </w:rPr>
+              <w:t>HttpSession</w:t>
+            </w:r>
+            <w:proofErr w:type="spellEnd"/>
+            <w:r>
+              <w:rPr>
+                <w:lang w:eastAsia="ko-KR"/>
+              </w:rPr>
+              <w:t xml:space="preserve"> session</w:t>
             </w:r>
           </w:p>
         </w:tc>
@@ -2312,13 +2537,57 @@
                 <w:lang w:eastAsia="ko-KR"/>
               </w:rPr>
             </w:pPr>
+            <w:proofErr w:type="spellStart"/>
             <w:r>
               <w:rPr>
                 <w:lang w:eastAsia="ko-KR"/>
               </w:rPr>
               <w:lastRenderedPageBreak/>
-              <w:t>ModelAndView mv = new ModelAndView("/auth/loginResult");</w:t>
-            </w:r>
+              <w:t>ModelAndView</w:t>
+            </w:r>
+            <w:proofErr w:type="spellEnd"/>
+            <w:r>
+              <w:rPr>
+                <w:lang w:eastAsia="ko-KR"/>
+              </w:rPr>
+              <w:t xml:space="preserve"> mv = new </w:t>
+            </w:r>
+            <w:proofErr w:type="spellStart"/>
+            <w:r>
+              <w:rPr>
+                <w:lang w:eastAsia="ko-KR"/>
+              </w:rPr>
+              <w:t>ModelAndView</w:t>
+            </w:r>
+            <w:proofErr w:type="spellEnd"/>
+            <w:r>
+              <w:rPr>
+                <w:lang w:eastAsia="ko-KR"/>
+              </w:rPr>
+              <w:t>("/auth/</w:t>
+            </w:r>
+            <w:proofErr w:type="spellStart"/>
+            <w:r>
+              <w:rPr>
+                <w:lang w:eastAsia="ko-KR"/>
+              </w:rPr>
+              <w:t>loginResult</w:t>
+            </w:r>
+            <w:proofErr w:type="spellEnd"/>
+            <w:r>
+              <w:rPr>
+                <w:lang w:eastAsia="ko-KR"/>
+              </w:rPr>
+              <w:t>"</w:t>
+            </w:r>
+            <w:proofErr w:type="gramStart"/>
+            <w:r>
+              <w:rPr>
+                <w:lang w:eastAsia="ko-KR"/>
+              </w:rPr>
+              <w:t>);</w:t>
+            </w:r>
+            <w:proofErr w:type="gramEnd"/>
           </w:p>
           <w:p>
             <w:pPr>
@@ -2332,36 +2601,79 @@
                 <w:lang w:eastAsia="ko-KR"/>
               </w:rPr>
               <w:lastRenderedPageBreak/>
-              <w:t xml:space="preserve">    mv.addObject("member", member);</w:t>
-            </w:r>
-          </w:p>
-          <w:p>
-            <w:pPr>
-              <w:jc w:val="center"/>
-              <w:rPr>
-                <w:lang w:eastAsia="ko-KR"/>
-              </w:rPr>
-            </w:pPr>
-            <w:r>
-              <w:rPr>
-                <w:lang w:eastAsia="ko-KR"/>
-              </w:rPr>
-              <w:t xml:space="preserve">    return mv;</w:t>
-            </w:r>
-          </w:p>
-          <w:p>
-            <w:pPr>
-              <w:jc w:val="center"/>
-              <w:rPr>
-                <w:rFonts w:hint="eastAsia"/>
-                <w:lang w:eastAsia="ko-KR"/>
-              </w:rPr>
-            </w:pPr>
-            <w:r>
-              <w:rPr>
-                <w:lang w:eastAsia="ko-KR"/>
-              </w:rPr>
-              <w:t xml:space="preserve">ModelAndView </w:t>
+              <w:t xml:space="preserve">    </w:t>
+            </w:r>
+            <w:proofErr w:type="spellStart"/>
+            <w:r>
+              <w:rPr>
+                <w:lang w:eastAsia="ko-KR"/>
+              </w:rPr>
+              <w:t>mv.</w:t>
+            </w:r>
+            <w:proofErr w:type="gramStart"/>
+            <w:r>
+              <w:rPr>
+                <w:lang w:eastAsia="ko-KR"/>
+              </w:rPr>
+              <w:t>addObject</w:t>
+            </w:r>
+            <w:proofErr w:type="spellEnd"/>
+            <w:r>
+              <w:rPr>
+                <w:lang w:eastAsia="ko-KR"/>
+              </w:rPr>
+              <w:t>(</w:t>
+            </w:r>
+            <w:proofErr w:type="gramEnd"/>
+            <w:r>
+              <w:rPr>
+                <w:lang w:eastAsia="ko-KR"/>
+              </w:rPr>
+              <w:t>"member", member);</w:t>
+            </w:r>
+          </w:p>
+          <w:p>
+            <w:pPr>
+              <w:jc w:val="center"/>
+              <w:rPr>
+                <w:lang w:eastAsia="ko-KR"/>
+              </w:rPr>
+            </w:pPr>
+            <w:r>
+              <w:rPr>
+                <w:lang w:eastAsia="ko-KR"/>
+              </w:rPr>
+              <w:t xml:space="preserve">    return </w:t>
+            </w:r>
+            <w:proofErr w:type="gramStart"/>
+            <w:r>
+              <w:rPr>
+                <w:lang w:eastAsia="ko-KR"/>
+              </w:rPr>
+              <w:t>mv;</w:t>
+            </w:r>
+            <w:proofErr w:type="gramEnd"/>
+          </w:p>
+          <w:p>
+            <w:pPr>
+              <w:jc w:val="center"/>
+              <w:rPr>
+                <w:lang w:eastAsia="ko-KR"/>
+              </w:rPr>
+            </w:pPr>
+            <w:proofErr w:type="spellStart"/>
+            <w:r>
+              <w:rPr>
+                <w:lang w:eastAsia="ko-KR"/>
+              </w:rPr>
+              <w:t>ModelAndView</w:t>
+            </w:r>
+            <w:proofErr w:type="spellEnd"/>
+            <w:r>
+              <w:rPr>
+                <w:lang w:eastAsia="ko-KR"/>
+              </w:rPr>
+              <w:t xml:space="preserve"> </w:t>
             </w:r>
             <w:r>
               <w:rPr>
@@ -2382,7 +2694,6 @@
             <w:pPr>
               <w:jc w:val="center"/>
               <w:rPr>
-                <w:rFonts w:hint="eastAsia"/>
                 <w:lang w:eastAsia="ko-KR"/>
               </w:rPr>
             </w:pPr>
@@ -2425,7 +2736,6 @@
             <w:pPr>
               <w:jc w:val="center"/>
               <w:rPr>
-                <w:rFonts w:hint="eastAsia"/>
                 <w:lang w:eastAsia="ko-KR"/>
               </w:rPr>
             </w:pPr>
@@ -2452,10 +2762,10 @@
             <w:pPr>
               <w:jc w:val="center"/>
               <w:rPr>
-                <w:rFonts w:hint="eastAsia"/>
-                <w:lang w:eastAsia="ko-KR"/>
-              </w:rPr>
-            </w:pPr>
+                <w:lang w:eastAsia="ko-KR"/>
+              </w:rPr>
+            </w:pPr>
+            <w:proofErr w:type="spellStart"/>
             <w:r>
               <w:rPr>
                 <w:rFonts w:hint="eastAsia"/>
@@ -2467,8 +2777,23 @@
               <w:rPr>
                 <w:lang w:eastAsia="ko-KR"/>
               </w:rPr>
-              <w:t>ttpSession httpSession</w:t>
-            </w:r>
+              <w:t>ttpSession</w:t>
+            </w:r>
+            <w:proofErr w:type="spellEnd"/>
+            <w:r>
+              <w:rPr>
+                <w:lang w:eastAsia="ko-KR"/>
+              </w:rPr>
+              <w:t xml:space="preserve"> </w:t>
+            </w:r>
+            <w:proofErr w:type="spellStart"/>
+            <w:r>
+              <w:rPr>
+                <w:lang w:eastAsia="ko-KR"/>
+              </w:rPr>
+              <w:t>httpSession</w:t>
+            </w:r>
+            <w:proofErr w:type="spellEnd"/>
           </w:p>
         </w:tc>
         <w:tc>
@@ -2479,15 +2804,28 @@
             <w:pPr>
               <w:jc w:val="center"/>
               <w:rPr>
-                <w:rFonts w:hint="eastAsia"/>
-                <w:lang w:eastAsia="ko-KR"/>
-              </w:rPr>
-            </w:pPr>
-            <w:r>
-              <w:rPr>
-                <w:lang w:eastAsia="ko-KR"/>
-              </w:rPr>
-              <w:t>"redirect:../"</w:t>
+                <w:lang w:eastAsia="ko-KR"/>
+              </w:rPr>
+            </w:pPr>
+            <w:r>
+              <w:rPr>
+                <w:lang w:eastAsia="ko-KR"/>
+              </w:rPr>
+              <w:t>"</w:t>
+            </w:r>
+            <w:proofErr w:type="gramStart"/>
+            <w:r>
+              <w:rPr>
+                <w:lang w:eastAsia="ko-KR"/>
+              </w:rPr>
+              <w:t>redirect:..</w:t>
+            </w:r>
+            <w:proofErr w:type="gramEnd"/>
+            <w:r>
+              <w:rPr>
+                <w:lang w:eastAsia="ko-KR"/>
+              </w:rPr>
+              <w:t>/"</w:t>
             </w:r>
           </w:p>
         </w:tc>
@@ -2608,10 +2946,10 @@
             <w:pPr>
               <w:jc w:val="center"/>
               <w:rPr>
-                <w:rFonts w:hint="eastAsia"/>
-                <w:lang w:eastAsia="ko-KR"/>
-              </w:rPr>
-            </w:pPr>
+                <w:lang w:eastAsia="ko-KR"/>
+              </w:rPr>
+            </w:pPr>
+            <w:proofErr w:type="spellStart"/>
             <w:r>
               <w:rPr>
                 <w:rFonts w:hint="eastAsia"/>
@@ -2625,6 +2963,7 @@
               </w:rPr>
               <w:t>rl</w:t>
             </w:r>
+            <w:proofErr w:type="spellEnd"/>
           </w:p>
         </w:tc>
         <w:tc>
@@ -2655,7 +2994,6 @@
             <w:pPr>
               <w:jc w:val="center"/>
               <w:rPr>
-                <w:rFonts w:hint="eastAsia"/>
                 <w:lang w:eastAsia="ko-KR"/>
               </w:rPr>
             </w:pPr>
@@ -2675,7 +3013,6 @@
             <w:pPr>
               <w:jc w:val="center"/>
               <w:rPr>
-                <w:rFonts w:hint="eastAsia"/>
                 <w:lang w:eastAsia="ko-KR"/>
               </w:rPr>
             </w:pPr>
@@ -2697,7 +3034,6 @@
             <w:pPr>
               <w:jc w:val="center"/>
               <w:rPr>
-                <w:rFonts w:hint="eastAsia"/>
                 <w:lang w:eastAsia="ko-KR"/>
               </w:rPr>
             </w:pPr>
@@ -2774,6 +3110,7 @@
               </w:rPr>
               <w:t xml:space="preserve"> </w:t>
             </w:r>
+            <w:proofErr w:type="gramStart"/>
             <w:r>
               <w:rPr>
                 <w:lang w:eastAsia="ko-KR"/>
@@ -2794,6 +3131,7 @@
               </w:rPr>
               <w:t>에</w:t>
             </w:r>
+            <w:proofErr w:type="gramEnd"/>
             <w:r>
               <w:rPr>
                 <w:rFonts w:hint="eastAsia"/>
@@ -2820,10 +3158,10 @@
             <w:pPr>
               <w:jc w:val="center"/>
               <w:rPr>
-                <w:rFonts w:hint="eastAsia"/>
-                <w:lang w:eastAsia="ko-KR"/>
-              </w:rPr>
-            </w:pPr>
+                <w:lang w:eastAsia="ko-KR"/>
+              </w:rPr>
+            </w:pPr>
+            <w:proofErr w:type="spellStart"/>
             <w:r>
               <w:rPr>
                 <w:rFonts w:hint="eastAsia"/>
@@ -2831,6 +3169,7 @@
               </w:rPr>
               <w:t>없을경우</w:t>
             </w:r>
+            <w:proofErr w:type="spellEnd"/>
             <w:r>
               <w:rPr>
                 <w:rFonts w:hint="eastAsia"/>
@@ -2862,22 +3201,23 @@
             <w:pPr>
               <w:jc w:val="center"/>
               <w:rPr>
-                <w:rFonts w:hint="eastAsia"/>
-                <w:lang w:eastAsia="ko-KR"/>
-              </w:rPr>
-            </w:pPr>
-            <w:r>
-              <w:rPr>
-                <w:lang w:eastAsia="ko-KR"/>
-              </w:rPr>
-              <w:t>S</w:t>
-            </w:r>
-            <w:r>
-              <w:rPr>
-                <w:lang w:eastAsia="ko-KR"/>
-              </w:rPr>
-              <w:t>tring id, Map map</w:t>
-            </w:r>
+                <w:lang w:eastAsia="ko-KR"/>
+              </w:rPr>
+            </w:pPr>
+            <w:r>
+              <w:rPr>
+                <w:lang w:eastAsia="ko-KR"/>
+              </w:rPr>
+              <w:t xml:space="preserve">String id, Map </w:t>
+            </w:r>
+            <w:proofErr w:type="spellStart"/>
+            <w:r>
+              <w:rPr>
+                <w:lang w:eastAsia="ko-KR"/>
+              </w:rPr>
+              <w:t>map</w:t>
+            </w:r>
+            <w:proofErr w:type="spellEnd"/>
           </w:p>
         </w:tc>
         <w:tc>
@@ -2888,7 +3228,6 @@
             <w:pPr>
               <w:jc w:val="center"/>
               <w:rPr>
-                <w:rFonts w:hint="eastAsia"/>
                 <w:lang w:eastAsia="ko-KR"/>
               </w:rPr>
             </w:pPr>
@@ -2911,7 +3250,6 @@
             <w:pPr>
               <w:jc w:val="center"/>
               <w:rPr>
-                <w:rFonts w:hint="eastAsia"/>
                 <w:lang w:eastAsia="ko-KR"/>
               </w:rPr>
             </w:pPr>
@@ -2937,7 +3275,6 @@
             <w:pPr>
               <w:jc w:val="center"/>
               <w:rPr>
-                <w:rFonts w:hint="eastAsia"/>
                 <w:lang w:eastAsia="ko-KR"/>
               </w:rPr>
             </w:pPr>
@@ -2979,8 +3316,16 @@
               <w:rPr>
                 <w:lang w:eastAsia="ko-KR"/>
               </w:rPr>
-              <w:t>Member member</w:t>
-            </w:r>
+              <w:t xml:space="preserve">Member </w:t>
+            </w:r>
+            <w:proofErr w:type="spellStart"/>
+            <w:r>
+              <w:rPr>
+                <w:lang w:eastAsia="ko-KR"/>
+              </w:rPr>
+              <w:t>member</w:t>
+            </w:r>
+            <w:proofErr w:type="spellEnd"/>
           </w:p>
         </w:tc>
         <w:tc>
@@ -3041,7 +3386,6 @@
             <w:pPr>
               <w:jc w:val="center"/>
               <w:rPr>
-                <w:rFonts w:hint="eastAsia"/>
                 <w:lang w:eastAsia="ko-KR"/>
               </w:rPr>
             </w:pPr>
@@ -3063,7 +3407,23 @@
               <w:rPr>
                 <w:lang w:eastAsia="ko-KR"/>
               </w:rPr>
-              <w:t>"redirect:list"</w:t>
+              <w:t>"</w:t>
+            </w:r>
+            <w:proofErr w:type="spellStart"/>
+            <w:proofErr w:type="gramStart"/>
+            <w:r>
+              <w:rPr>
+                <w:lang w:eastAsia="ko-KR"/>
+              </w:rPr>
+              <w:t>redirect:list</w:t>
+            </w:r>
+            <w:proofErr w:type="spellEnd"/>
+            <w:proofErr w:type="gramEnd"/>
+            <w:r>
+              <w:rPr>
+                <w:lang w:eastAsia="ko-KR"/>
+              </w:rPr>
+              <w:t>"</w:t>
             </w:r>
           </w:p>
         </w:tc>
@@ -3077,7 +3437,6 @@
             <w:pPr>
               <w:jc w:val="center"/>
               <w:rPr>
-                <w:rFonts w:hint="eastAsia"/>
                 <w:lang w:eastAsia="ko-KR"/>
               </w:rPr>
             </w:pPr>
@@ -3103,7 +3462,6 @@
             <w:pPr>
               <w:jc w:val="center"/>
               <w:rPr>
-                <w:rFonts w:hint="eastAsia"/>
                 <w:lang w:eastAsia="ko-KR"/>
               </w:rPr>
             </w:pPr>
@@ -3214,7 +3572,6 @@
             <w:pPr>
               <w:jc w:val="center"/>
               <w:rPr>
-                <w:rFonts w:hint="eastAsia"/>
                 <w:lang w:eastAsia="ko-KR"/>
               </w:rPr>
             </w:pPr>
@@ -3243,7 +3600,23 @@
               <w:rPr>
                 <w:lang w:eastAsia="ko-KR"/>
               </w:rPr>
-              <w:t>"redirect:list"</w:t>
+              <w:t>"</w:t>
+            </w:r>
+            <w:proofErr w:type="spellStart"/>
+            <w:proofErr w:type="gramStart"/>
+            <w:r>
+              <w:rPr>
+                <w:lang w:eastAsia="ko-KR"/>
+              </w:rPr>
+              <w:t>redirect:list</w:t>
+            </w:r>
+            <w:proofErr w:type="spellEnd"/>
+            <w:proofErr w:type="gramEnd"/>
+            <w:r>
+              <w:rPr>
+                <w:lang w:eastAsia="ko-KR"/>
+              </w:rPr>
+              <w:t>"</w:t>
             </w:r>
           </w:p>
         </w:tc>
@@ -3257,15 +3630,22 @@
             <w:pPr>
               <w:jc w:val="center"/>
               <w:rPr>
-                <w:rFonts w:hint="eastAsia"/>
-                <w:lang w:eastAsia="ko-KR"/>
-              </w:rPr>
-            </w:pPr>
-            <w:r>
-              <w:rPr>
-                <w:lang w:eastAsia="ko-KR"/>
-              </w:rPr>
-              <w:t>findid/{name}/{email}</w:t>
+                <w:lang w:eastAsia="ko-KR"/>
+              </w:rPr>
+            </w:pPr>
+            <w:proofErr w:type="spellStart"/>
+            <w:r>
+              <w:rPr>
+                <w:lang w:eastAsia="ko-KR"/>
+              </w:rPr>
+              <w:t>findid</w:t>
+            </w:r>
+            <w:proofErr w:type="spellEnd"/>
+            <w:r>
+              <w:rPr>
+                <w:lang w:eastAsia="ko-KR"/>
+              </w:rPr>
+              <w:t>/{name}/{email}</w:t>
             </w:r>
           </w:p>
         </w:tc>
@@ -3277,7 +3657,6 @@
             <w:pPr>
               <w:jc w:val="center"/>
               <w:rPr>
-                <w:rFonts w:hint="eastAsia"/>
                 <w:lang w:eastAsia="ko-KR"/>
               </w:rPr>
             </w:pPr>
@@ -3361,7 +3740,6 @@
             <w:pPr>
               <w:jc w:val="center"/>
               <w:rPr>
-                <w:rFonts w:hint="eastAsia"/>
                 <w:lang w:eastAsia="ko-KR"/>
               </w:rPr>
             </w:pPr>
@@ -3541,7 +3919,6 @@
             <w:pPr>
               <w:jc w:val="center"/>
               <w:rPr>
-                <w:rFonts w:hint="eastAsia"/>
                 <w:lang w:eastAsia="ko-KR"/>
               </w:rPr>
             </w:pPr>
@@ -3591,15 +3968,22 @@
             <w:pPr>
               <w:jc w:val="center"/>
               <w:rPr>
-                <w:rFonts w:hint="eastAsia"/>
-                <w:lang w:eastAsia="ko-KR"/>
-              </w:rPr>
-            </w:pPr>
-            <w:r>
-              <w:rPr>
-                <w:lang w:eastAsia="ko-KR"/>
-              </w:rPr>
-              <w:t>findpwd/{id}/{name}/{email}</w:t>
+                <w:lang w:eastAsia="ko-KR"/>
+              </w:rPr>
+            </w:pPr>
+            <w:proofErr w:type="spellStart"/>
+            <w:r>
+              <w:rPr>
+                <w:lang w:eastAsia="ko-KR"/>
+              </w:rPr>
+              <w:t>findpwd</w:t>
+            </w:r>
+            <w:proofErr w:type="spellEnd"/>
+            <w:r>
+              <w:rPr>
+                <w:lang w:eastAsia="ko-KR"/>
+              </w:rPr>
+              <w:t>/{id}/{name}/{email}</w:t>
             </w:r>
           </w:p>
         </w:tc>
@@ -3611,7 +3995,6 @@
             <w:pPr>
               <w:jc w:val="center"/>
               <w:rPr>
-                <w:rFonts w:hint="eastAsia"/>
                 <w:lang w:eastAsia="ko-KR"/>
               </w:rPr>
             </w:pPr>
@@ -3688,21 +4071,14 @@
             <w:pPr>
               <w:jc w:val="center"/>
               <w:rPr>
-                <w:rFonts w:hint="eastAsia"/>
-                <w:lang w:eastAsia="ko-KR"/>
-              </w:rPr>
-            </w:pPr>
-            <w:r>
-              <w:rPr>
-                <w:lang w:eastAsia="ko-KR"/>
-              </w:rPr>
-              <w:t>String id, S</w:t>
-            </w:r>
-            <w:r>
-              <w:rPr>
-                <w:lang w:eastAsia="ko-KR"/>
-              </w:rPr>
-              <w:t>tring name, String email</w:t>
+                <w:lang w:eastAsia="ko-KR"/>
+              </w:rPr>
+            </w:pPr>
+            <w:r>
+              <w:rPr>
+                <w:lang w:eastAsia="ko-KR"/>
+              </w:rPr>
+              <w:t>String id, String name, String email</w:t>
             </w:r>
           </w:p>
         </w:tc>
@@ -3902,8 +4278,16 @@
               <w:rPr>
                 <w:lang w:eastAsia="ko-KR"/>
               </w:rPr>
-              <w:t>String pwd</w:t>
-            </w:r>
+              <w:t xml:space="preserve">String </w:t>
+            </w:r>
+            <w:proofErr w:type="spellStart"/>
+            <w:r>
+              <w:rPr>
+                <w:lang w:eastAsia="ko-KR"/>
+              </w:rPr>
+              <w:t>pwd</w:t>
+            </w:r>
+            <w:proofErr w:type="spellEnd"/>
           </w:p>
         </w:tc>
       </w:tr>
@@ -3916,7 +4300,6 @@
             <w:pPr>
               <w:jc w:val="center"/>
               <w:rPr>
-                <w:rFonts w:hint="eastAsia"/>
                 <w:lang w:eastAsia="ko-KR"/>
               </w:rPr>
             </w:pPr>
@@ -3936,7 +4319,6 @@
             <w:pPr>
               <w:jc w:val="center"/>
               <w:rPr>
-                <w:rFonts w:hint="eastAsia"/>
                 <w:lang w:eastAsia="ko-KR"/>
               </w:rPr>
             </w:pPr>
@@ -3987,7 +4369,23 @@
                 <w:rFonts w:hint="eastAsia"/>
                 <w:lang w:eastAsia="ko-KR"/>
               </w:rPr>
-              <w:t xml:space="preserve"> ServletRequest </w:t>
+              <w:t xml:space="preserve"> </w:t>
+            </w:r>
+            <w:proofErr w:type="spellStart"/>
+            <w:r>
+              <w:rPr>
+                <w:rFonts w:hint="eastAsia"/>
+                <w:lang w:eastAsia="ko-KR"/>
+              </w:rPr>
+              <w:t>ServletRequest</w:t>
+            </w:r>
+            <w:proofErr w:type="spellEnd"/>
+            <w:r>
+              <w:rPr>
+                <w:rFonts w:hint="eastAsia"/>
+                <w:lang w:eastAsia="ko-KR"/>
+              </w:rPr>
+              <w:t xml:space="preserve"> </w:t>
             </w:r>
             <w:r>
               <w:rPr>
@@ -4020,16 +4418,23 @@
             <w:pPr>
               <w:jc w:val="center"/>
               <w:rPr>
-                <w:rFonts w:hint="eastAsia"/>
-                <w:lang w:eastAsia="ko-KR"/>
-              </w:rPr>
-            </w:pPr>
-            <w:r>
-              <w:rPr>
-                <w:lang w:eastAsia="ko-KR"/>
-              </w:rPr>
-              <w:t>Model model</w:t>
-            </w:r>
+                <w:lang w:eastAsia="ko-KR"/>
+              </w:rPr>
+            </w:pPr>
+            <w:r>
+              <w:rPr>
+                <w:lang w:eastAsia="ko-KR"/>
+              </w:rPr>
+              <w:t xml:space="preserve">Model </w:t>
+            </w:r>
+            <w:proofErr w:type="spellStart"/>
+            <w:r>
+              <w:rPr>
+                <w:lang w:eastAsia="ko-KR"/>
+              </w:rPr>
+              <w:t>model</w:t>
+            </w:r>
+            <w:proofErr w:type="spellEnd"/>
           </w:p>
         </w:tc>
         <w:tc>
@@ -4040,7 +4445,6 @@
             <w:pPr>
               <w:jc w:val="center"/>
               <w:rPr>
-                <w:rFonts w:hint="eastAsia"/>
                 <w:lang w:eastAsia="ko-KR"/>
               </w:rPr>
             </w:pPr>
@@ -4050,6 +4454,472 @@
                 <w:lang w:eastAsia="ko-KR"/>
               </w:rPr>
               <w:t>X</w:t>
+            </w:r>
+          </w:p>
+        </w:tc>
+      </w:tr>
+    </w:tbl>
+    <w:p>
+      <w:pPr>
+        <w:jc w:val="left"/>
+        <w:rPr>
+          <w:lang w:eastAsia="ko-KR"/>
+        </w:rPr>
+      </w:pPr>
+    </w:p>
+    <w:p>
+      <w:pPr>
+        <w:jc w:val="left"/>
+        <w:rPr>
+          <w:lang w:eastAsia="ko-KR"/>
+        </w:rPr>
+      </w:pPr>
+      <w:r>
+        <w:rPr>
+          <w:rFonts w:hint="eastAsia"/>
+          <w:lang w:eastAsia="ko-KR"/>
+        </w:rPr>
+        <w:t>P</w:t>
+      </w:r>
+      <w:r>
+        <w:rPr>
+          <w:lang w:eastAsia="ko-KR"/>
+        </w:rPr>
+        <w:t xml:space="preserve">roduct </w:t>
+      </w:r>
+      <w:r>
+        <w:rPr>
+          <w:rFonts w:hint="eastAsia"/>
+          <w:lang w:eastAsia="ko-KR"/>
+        </w:rPr>
+        <w:t>관련</w:t>
+      </w:r>
+      <w:r>
+        <w:rPr>
+          <w:rFonts w:hint="eastAsia"/>
+          <w:lang w:eastAsia="ko-KR"/>
+        </w:rPr>
+        <w:t xml:space="preserve"> </w:t>
+      </w:r>
+      <w:r>
+        <w:rPr>
+          <w:lang w:eastAsia="ko-KR"/>
+        </w:rPr>
+        <w:t>API</w:t>
+      </w:r>
+    </w:p>
+    <w:p>
+      <w:pPr>
+        <w:jc w:val="left"/>
+        <w:rPr>
+          <w:lang w:eastAsia="ko-KR"/>
+        </w:rPr>
+      </w:pPr>
+    </w:p>
+    <w:p>
+      <w:pPr>
+        <w:jc w:val="left"/>
+        <w:rPr>
+          <w:lang w:eastAsia="ko-KR"/>
+        </w:rPr>
+      </w:pPr>
+      <w:r>
+        <w:rPr>
+          <w:rFonts w:hint="eastAsia"/>
+          <w:lang w:eastAsia="ko-KR"/>
+        </w:rPr>
+        <w:t>근본</w:t>
+      </w:r>
+      <w:r>
+        <w:rPr>
+          <w:rFonts w:hint="eastAsia"/>
+          <w:lang w:eastAsia="ko-KR"/>
+        </w:rPr>
+        <w:t xml:space="preserve"> </w:t>
+      </w:r>
+      <w:proofErr w:type="spellStart"/>
+      <w:proofErr w:type="gramStart"/>
+      <w:r>
+        <w:rPr>
+          <w:lang w:eastAsia="ko-KR"/>
+        </w:rPr>
+        <w:t>url</w:t>
+      </w:r>
+      <w:proofErr w:type="spellEnd"/>
+      <w:r>
+        <w:rPr>
+          <w:lang w:eastAsia="ko-KR"/>
+        </w:rPr>
+        <w:t xml:space="preserve"> :</w:t>
+      </w:r>
+      <w:proofErr w:type="gramEnd"/>
+      <w:r>
+        <w:rPr>
+          <w:lang w:eastAsia="ko-KR"/>
+        </w:rPr>
+        <w:t xml:space="preserve"> /product</w:t>
+      </w:r>
+    </w:p>
+    <w:tbl>
+      <w:tblPr>
+        <w:tblStyle w:val="a4"/>
+        <w:tblW w:w="0" w:type="auto"/>
+        <w:tblLook w:val="04A0" w:firstRow="1" w:lastRow="0" w:firstColumn="1" w:lastColumn="0" w:noHBand="0" w:noVBand="1"/>
+      </w:tblPr>
+      <w:tblGrid>
+        <w:gridCol w:w="2254"/>
+        <w:gridCol w:w="2254"/>
+        <w:gridCol w:w="2254"/>
+        <w:gridCol w:w="2254"/>
+      </w:tblGrid>
+      <w:tr>
+        <w:tc>
+          <w:tcPr>
+            <w:tcW w:w="2254" w:type="dxa"/>
+          </w:tcPr>
+          <w:p>
+            <w:pPr>
+              <w:jc w:val="center"/>
+              <w:rPr>
+                <w:rFonts w:hint="eastAsia"/>
+                <w:lang w:eastAsia="ko-KR"/>
+              </w:rPr>
+            </w:pPr>
+            <w:proofErr w:type="spellStart"/>
+            <w:r>
+              <w:rPr>
+                <w:rFonts w:hint="eastAsia"/>
+                <w:lang w:eastAsia="ko-KR"/>
+              </w:rPr>
+              <w:t>u</w:t>
+            </w:r>
+            <w:r>
+              <w:rPr>
+                <w:lang w:eastAsia="ko-KR"/>
+              </w:rPr>
+              <w:t>rl</w:t>
+            </w:r>
+            <w:proofErr w:type="spellEnd"/>
+          </w:p>
+        </w:tc>
+        <w:tc>
+          <w:tcPr>
+            <w:tcW w:w="2254" w:type="dxa"/>
+          </w:tcPr>
+          <w:p>
+            <w:pPr>
+              <w:jc w:val="center"/>
+              <w:rPr>
+                <w:rFonts w:hint="eastAsia"/>
+                <w:lang w:eastAsia="ko-KR"/>
+              </w:rPr>
+            </w:pPr>
+            <w:r>
+              <w:rPr>
+                <w:rFonts w:hint="eastAsia"/>
+                <w:lang w:eastAsia="ko-KR"/>
+              </w:rPr>
+              <w:t>용도</w:t>
+            </w:r>
+          </w:p>
+        </w:tc>
+        <w:tc>
+          <w:tcPr>
+            <w:tcW w:w="2254" w:type="dxa"/>
+          </w:tcPr>
+          <w:p>
+            <w:pPr>
+              <w:jc w:val="center"/>
+              <w:rPr>
+                <w:rFonts w:hint="eastAsia"/>
+                <w:lang w:eastAsia="ko-KR"/>
+              </w:rPr>
+            </w:pPr>
+            <w:r>
+              <w:rPr>
+                <w:rFonts w:hint="eastAsia"/>
+                <w:lang w:eastAsia="ko-KR"/>
+              </w:rPr>
+              <w:t>R</w:t>
+            </w:r>
+            <w:r>
+              <w:rPr>
+                <w:lang w:eastAsia="ko-KR"/>
+              </w:rPr>
+              <w:t>equest</w:t>
+            </w:r>
+          </w:p>
+        </w:tc>
+        <w:tc>
+          <w:tcPr>
+            <w:tcW w:w="2254" w:type="dxa"/>
+          </w:tcPr>
+          <w:p>
+            <w:pPr>
+              <w:jc w:val="center"/>
+              <w:rPr>
+                <w:rFonts w:hint="eastAsia"/>
+                <w:lang w:eastAsia="ko-KR"/>
+              </w:rPr>
+            </w:pPr>
+            <w:r>
+              <w:rPr>
+                <w:rFonts w:hint="eastAsia"/>
+                <w:lang w:eastAsia="ko-KR"/>
+              </w:rPr>
+              <w:t>R</w:t>
+            </w:r>
+            <w:r>
+              <w:rPr>
+                <w:lang w:eastAsia="ko-KR"/>
+              </w:rPr>
+              <w:t>esponse</w:t>
+            </w:r>
+          </w:p>
+        </w:tc>
+      </w:tr>
+      <w:tr>
+        <w:tc>
+          <w:tcPr>
+            <w:tcW w:w="2254" w:type="dxa"/>
+          </w:tcPr>
+          <w:p>
+            <w:pPr>
+              <w:jc w:val="center"/>
+              <w:rPr>
+                <w:rFonts w:hint="eastAsia"/>
+                <w:lang w:eastAsia="ko-KR"/>
+              </w:rPr>
+            </w:pPr>
+            <w:r>
+              <w:rPr>
+                <w:lang w:eastAsia="ko-KR"/>
+              </w:rPr>
+              <w:t>All</w:t>
+            </w:r>
+          </w:p>
+        </w:tc>
+        <w:tc>
+          <w:tcPr>
+            <w:tcW w:w="2254" w:type="dxa"/>
+          </w:tcPr>
+          <w:p>
+            <w:pPr>
+              <w:jc w:val="center"/>
+              <w:rPr>
+                <w:rFonts w:hint="eastAsia"/>
+                <w:lang w:eastAsia="ko-KR"/>
+              </w:rPr>
+            </w:pPr>
+            <w:r>
+              <w:rPr>
+                <w:rFonts w:hint="eastAsia"/>
+                <w:lang w:eastAsia="ko-KR"/>
+              </w:rPr>
+              <w:t>모든</w:t>
+            </w:r>
+            <w:r>
+              <w:rPr>
+                <w:rFonts w:hint="eastAsia"/>
+                <w:lang w:eastAsia="ko-KR"/>
+              </w:rPr>
+              <w:t xml:space="preserve"> </w:t>
+            </w:r>
+            <w:r>
+              <w:rPr>
+                <w:lang w:eastAsia="ko-KR"/>
+              </w:rPr>
+              <w:t xml:space="preserve">product </w:t>
+            </w:r>
+            <w:r>
+              <w:rPr>
+                <w:rFonts w:hint="eastAsia"/>
+                <w:lang w:eastAsia="ko-KR"/>
+              </w:rPr>
+              <w:t>객체를</w:t>
+            </w:r>
+            <w:r>
+              <w:rPr>
+                <w:rFonts w:hint="eastAsia"/>
+                <w:lang w:eastAsia="ko-KR"/>
+              </w:rPr>
+              <w:t xml:space="preserve"> </w:t>
+            </w:r>
+            <w:r>
+              <w:rPr>
+                <w:rFonts w:hint="eastAsia"/>
+                <w:lang w:eastAsia="ko-KR"/>
+              </w:rPr>
+              <w:t>조회한다</w:t>
+            </w:r>
+            <w:r>
+              <w:rPr>
+                <w:rFonts w:hint="eastAsia"/>
+                <w:lang w:eastAsia="ko-KR"/>
+              </w:rPr>
+              <w:t>.</w:t>
+            </w:r>
+          </w:p>
+        </w:tc>
+        <w:tc>
+          <w:tcPr>
+            <w:tcW w:w="2254" w:type="dxa"/>
+          </w:tcPr>
+          <w:p>
+            <w:pPr>
+              <w:jc w:val="center"/>
+              <w:rPr>
+                <w:rFonts w:hint="eastAsia"/>
+                <w:lang w:eastAsia="ko-KR"/>
+              </w:rPr>
+            </w:pPr>
+          </w:p>
+        </w:tc>
+        <w:tc>
+          <w:tcPr>
+            <w:tcW w:w="2254" w:type="dxa"/>
+          </w:tcPr>
+          <w:p>
+            <w:pPr>
+              <w:jc w:val="center"/>
+              <w:rPr>
+                <w:rFonts w:hint="eastAsia"/>
+                <w:lang w:eastAsia="ko-KR"/>
+              </w:rPr>
+            </w:pPr>
+            <w:r>
+              <w:rPr>
+                <w:rFonts w:hint="eastAsia"/>
+                <w:lang w:eastAsia="ko-KR"/>
+              </w:rPr>
+              <w:t>x</w:t>
+            </w:r>
+          </w:p>
+        </w:tc>
+      </w:tr>
+      <w:tr>
+        <w:tc>
+          <w:tcPr>
+            <w:tcW w:w="2254" w:type="dxa"/>
+          </w:tcPr>
+          <w:p>
+            <w:pPr>
+              <w:jc w:val="center"/>
+              <w:rPr>
+                <w:rFonts w:hint="eastAsia"/>
+                <w:lang w:eastAsia="ko-KR"/>
+              </w:rPr>
+            </w:pPr>
+            <w:r>
+              <w:rPr>
+                <w:rFonts w:hint="eastAsia"/>
+                <w:lang w:eastAsia="ko-KR"/>
+              </w:rPr>
+              <w:lastRenderedPageBreak/>
+              <w:t>w</w:t>
+            </w:r>
+            <w:r>
+              <w:rPr>
+                <w:lang w:eastAsia="ko-KR"/>
+              </w:rPr>
+              <w:t>rite</w:t>
+            </w:r>
+          </w:p>
+        </w:tc>
+        <w:tc>
+          <w:tcPr>
+            <w:tcW w:w="2254" w:type="dxa"/>
+          </w:tcPr>
+          <w:p>
+            <w:pPr>
+              <w:jc w:val="center"/>
+              <w:rPr>
+                <w:rFonts w:hint="eastAsia"/>
+                <w:lang w:eastAsia="ko-KR"/>
+              </w:rPr>
+            </w:pPr>
+            <w:r>
+              <w:rPr>
+                <w:lang w:eastAsia="ko-KR"/>
+              </w:rPr>
+              <w:t xml:space="preserve">Product </w:t>
+            </w:r>
+            <w:r>
+              <w:rPr>
+                <w:rFonts w:hint="eastAsia"/>
+                <w:lang w:eastAsia="ko-KR"/>
+              </w:rPr>
+              <w:t>객체</w:t>
+            </w:r>
+            <w:r>
+              <w:rPr>
+                <w:rFonts w:hint="eastAsia"/>
+                <w:lang w:eastAsia="ko-KR"/>
+              </w:rPr>
+              <w:t xml:space="preserve"> </w:t>
+            </w:r>
+            <w:r>
+              <w:rPr>
+                <w:rFonts w:hint="eastAsia"/>
+                <w:lang w:eastAsia="ko-KR"/>
+              </w:rPr>
+              <w:t>생성</w:t>
+            </w:r>
+          </w:p>
+        </w:tc>
+        <w:tc>
+          <w:tcPr>
+            <w:tcW w:w="2254" w:type="dxa"/>
+          </w:tcPr>
+          <w:p>
+            <w:pPr>
+              <w:jc w:val="center"/>
+              <w:rPr>
+                <w:rFonts w:hint="eastAsia"/>
+                <w:lang w:eastAsia="ko-KR"/>
+              </w:rPr>
+            </w:pPr>
+            <w:r>
+              <w:rPr>
+                <w:rFonts w:hint="eastAsia"/>
+                <w:lang w:eastAsia="ko-KR"/>
+              </w:rPr>
+              <w:t>P</w:t>
+            </w:r>
+            <w:r>
+              <w:rPr>
+                <w:lang w:eastAsia="ko-KR"/>
+              </w:rPr>
+              <w:t xml:space="preserve">roduct </w:t>
+            </w:r>
+            <w:proofErr w:type="spellStart"/>
+            <w:r>
+              <w:rPr>
+                <w:lang w:eastAsia="ko-KR"/>
+              </w:rPr>
+              <w:t>product</w:t>
+            </w:r>
+            <w:proofErr w:type="spellEnd"/>
+          </w:p>
+        </w:tc>
+        <w:tc>
+          <w:tcPr>
+            <w:tcW w:w="2254" w:type="dxa"/>
+          </w:tcPr>
+          <w:p>
+            <w:pPr>
+              <w:jc w:val="center"/>
+              <w:rPr>
+                <w:rFonts w:hint="eastAsia"/>
+                <w:lang w:eastAsia="ko-KR"/>
+              </w:rPr>
+            </w:pPr>
+            <w:r>
+              <w:rPr>
+                <w:rFonts w:hint="eastAsia"/>
+                <w:lang w:eastAsia="ko-KR"/>
+              </w:rPr>
+              <w:t>x</w:t>
             </w:r>
           </w:p>
         </w:tc>
@@ -4202,7 +5072,7 @@
         <w:rFonts w:asciiTheme="minorHAnsi" w:eastAsiaTheme="minorEastAsia" w:hAnsiTheme="minorHAnsi" w:cstheme="minorBidi"/>
         <w:kern w:val="2"/>
         <w:szCs w:val="24"/>
-        <w:lang w:val="en-US" w:eastAsia="ko-Kore-KR" w:bidi="ar-SA"/>
+        <w:lang w:val="en-US" w:bidi="ar-SA"/>
       </w:rPr>
     </w:rPrDefault>
     <w:pPrDefault>

</xml_diff>